<commit_message>
Speaker notes outline update
</commit_message>
<xml_diff>
--- a/InformativeSpeechOutline.docx
+++ b/InformativeSpeechOutline.docx
@@ -56,28 +56,118 @@
       </w:r>
     </w:p>
     <w:p>
+      <w:pPr>
+        <w:pStyle w:val="NoSpacing"/>
+        <w:ind w:left="1440" w:hanging="720"/>
+      </w:pPr>
+      <w:r>
+        <w:t>A.</w:t>
+      </w:r>
       <w:r>
         <w:tab/>
-        <w:t xml:space="preserve">A. Attention Getter: </w:t>
+      </w:r>
+      <w:r>
+        <w:t xml:space="preserve"> </w:t>
+      </w:r>
+      <w:r>
+        <w:t>Attention Getter:</w:t>
+      </w:r>
+      <w:r>
+        <w:t xml:space="preserve"> There</w:t>
+      </w:r>
+      <w:r>
+        <w:t xml:space="preserve"> are</w:t>
+      </w:r>
+      <w:r>
+        <w:t xml:space="preserve"> 4.5 billion active internet users in 2020</w:t>
+      </w:r>
+      <w:r>
+        <w:t xml:space="preserve"> and </w:t>
+      </w:r>
+      <w:r>
+        <w:t>b</w:t>
+      </w:r>
+      <w:r>
+        <w:t>y the end of</w:t>
+      </w:r>
+      <w:r>
+        <w:t xml:space="preserve"> </w:t>
+      </w:r>
+      <w:r>
+        <w:t>today</w:t>
+      </w:r>
+      <w:r>
+        <w:t xml:space="preserve"> </w:t>
+      </w:r>
+      <w:r>
+        <w:t>we</w:t>
+      </w:r>
+      <w:r>
+        <w:t xml:space="preserve"> </w:t>
+      </w:r>
+      <w:r>
+        <w:t>wil</w:t>
+      </w:r>
+      <w:r>
+        <w:t xml:space="preserve">l </w:t>
+      </w:r>
+      <w:r>
+        <w:t>have created 2.5 quintillion bytes of data</w:t>
+      </w:r>
+      <w:r>
+        <w:t xml:space="preserve"> most</w:t>
+      </w:r>
+      <w:r>
+        <w:t xml:space="preserve"> of</w:t>
+      </w:r>
+      <w:r>
+        <w:t xml:space="preserve"> which is created through computers</w:t>
+      </w:r>
+      <w:r>
+        <w:t>.</w:t>
+      </w:r>
+    </w:p>
+    <w:p>
+      <w:pPr>
+        <w:ind w:left="1440" w:hanging="720"/>
+      </w:pPr>
+      <w:r>
+        <w:t xml:space="preserve">B. </w:t>
+      </w:r>
+      <w:r>
+        <w:tab/>
+      </w:r>
+      <w:r>
+        <w:t>Preview:</w:t>
+      </w:r>
+      <w:r>
+        <w:t xml:space="preserve"> </w:t>
+      </w:r>
+      <w:r>
+        <w:t>I will explain what a computer is, how computers have affected communication,</w:t>
+      </w:r>
+      <w:r>
+        <w:t xml:space="preserve"> </w:t>
+      </w:r>
+      <w:r>
+        <w:t>and the</w:t>
+      </w:r>
+      <w:r>
+        <w:t xml:space="preserve"> workplace.</w:t>
       </w:r>
       <w:bookmarkStart w:id="0" w:name="_GoBack"/>
       <w:bookmarkEnd w:id="0"/>
     </w:p>
     <w:p>
       <w:r>
-        <w:tab/>
-        <w:t>B. Preview:</w:t>
-      </w:r>
-    </w:p>
-    <w:p>
-      <w:r>
-        <w:t>[Transition</w:t>
-      </w:r>
-      <w:proofErr w:type="gramStart"/>
-      <w:r>
-        <w:t>: ]</w:t>
-      </w:r>
-      <w:proofErr w:type="gramEnd"/>
+        <w:t xml:space="preserve">[Transition: </w:t>
+      </w:r>
+      <w:r>
+        <w:t>First, I would like to explain what a computer is.</w:t>
+      </w:r>
+      <w:r>
+        <w:t>]</w:t>
+      </w:r>
     </w:p>
     <w:p>
       <w:r>
@@ -114,13 +204,14 @@
     </w:p>
     <w:p>
       <w:r>
-        <w:t>[Transition</w:t>
-      </w:r>
-      <w:proofErr w:type="gramStart"/>
-      <w:r>
-        <w:t>: ]</w:t>
-      </w:r>
-      <w:proofErr w:type="gramEnd"/>
+        <w:t xml:space="preserve">[Transition: </w:t>
+      </w:r>
+      <w:r>
+        <w:t>Next computers have affected the way we communicate tremendously.</w:t>
+      </w:r>
+      <w:r>
+        <w:t>]</w:t>
+      </w:r>
     </w:p>
     <w:p>
       <w:r>
@@ -148,13 +239,31 @@
     </w:p>
     <w:p>
       <w:r>
-        <w:t>[Transition</w:t>
+        <w:t xml:space="preserve">[Transition: </w:t>
+      </w:r>
+      <w:r>
+        <w:t xml:space="preserve">Lastly computers </w:t>
       </w:r>
       <w:proofErr w:type="gramStart"/>
       <w:r>
-        <w:t>: ]</w:t>
+        <w:t>ha</w:t>
+      </w:r>
+      <w:r>
+        <w:t>s</w:t>
       </w:r>
       <w:proofErr w:type="gramEnd"/>
+      <w:r>
+        <w:t xml:space="preserve"> </w:t>
+      </w:r>
+      <w:r>
+        <w:t>also affected</w:t>
+      </w:r>
+      <w:r>
+        <w:t xml:space="preserve"> the way we work.</w:t>
+      </w:r>
+      <w:r>
+        <w:t>]</w:t>
+      </w:r>
     </w:p>
     <w:p>
       <w:r>
@@ -1956,6 +2065,15 @@
       <w:contextualSpacing/>
     </w:pPr>
   </w:style>
+  <w:style w:type="paragraph" w:styleId="NoSpacing">
+    <w:name w:val="No Spacing"/>
+    <w:uiPriority w:val="1"/>
+    <w:qFormat/>
+    <w:rsid w:val="00793680"/>
+    <w:pPr>
+      <w:spacing w:after="0" w:line="240" w:lineRule="auto"/>
+    </w:pPr>
+  </w:style>
 </w:styles>
 </file>
 

</xml_diff>